<commit_message>
Adding quiz app document
</commit_message>
<xml_diff>
--- a/DesignWorkshop/Requirements/QuizApp.docx
+++ b/DesignWorkshop/Requirements/QuizApp.docx
@@ -35,6 +35,11 @@
     </w:p>
     <w:p>
       <w:r>
+        <w:t>Apart from evaluation this application will be used to learn a technology.</w:t>
+      </w:r>
+    </w:p>
+    <w:p>
+      <w:r>
         <w:t xml:space="preserve">The quiz will be adaptive in nature and quiz can be configured into multiple kinds </w:t>
       </w:r>
       <w:r>
@@ -44,7 +49,13 @@
         <w:t xml:space="preserve"> Multiple choice </w:t>
       </w:r>
       <w:r>
-        <w:t xml:space="preserve">question or </w:t>
+        <w:t>question</w:t>
+      </w:r>
+      <w:r>
+        <w:t>s</w:t>
+      </w:r>
+      <w:r>
+        <w:t xml:space="preserve"> or </w:t>
       </w:r>
       <w:r>
         <w:t>Fill in the blanks.</w:t>
@@ -53,6 +64,9 @@
     <w:p>
       <w:r>
         <w:t>Administrator can configure scoring system for the quiz</w:t>
+      </w:r>
+      <w:r>
+        <w:t xml:space="preserve">. </w:t>
       </w:r>
     </w:p>
     <w:p>
@@ -187,16 +201,315 @@
         </w:numPr>
       </w:pPr>
       <w:r>
-        <w:t>Scoring system?</w:t>
+        <w:t xml:space="preserve">Registration </w:t>
+      </w:r>
+    </w:p>
+    <w:p>
+      <w:pPr>
+        <w:pStyle w:val="ListParagraph"/>
+        <w:numPr>
+          <w:ilvl w:val="0"/>
+          <w:numId w:val="2"/>
+        </w:numPr>
+      </w:pPr>
+      <w:r>
+        <w:t>Offline functionality -  Once quiz has started it will be downloaded to device</w:t>
+      </w:r>
+    </w:p>
+    <w:p>
+      <w:pPr>
+        <w:pStyle w:val="ListParagraph"/>
+        <w:numPr>
+          <w:ilvl w:val="0"/>
+          <w:numId w:val="2"/>
+        </w:numPr>
+      </w:pPr>
+      <w:r>
+        <w:t>The quiz will be of two kinds : Static and Adaptive (Can be renamed to better name)</w:t>
+      </w:r>
+    </w:p>
+    <w:p>
+      <w:pPr>
+        <w:pStyle w:val="ListParagraph"/>
+        <w:numPr>
+          <w:ilvl w:val="0"/>
+          <w:numId w:val="2"/>
+        </w:numPr>
+        <w:pBdr>
+          <w:bottom w:val="single" w:sz="6" w:space="1" w:color="auto"/>
+        </w:pBdr>
+      </w:pPr>
+      <w:r>
+        <w:t>User will be able to select whether it’s a static or adaptive quiz.</w:t>
+      </w:r>
+    </w:p>
+    <w:p>
+      <w:pPr>
+        <w:pStyle w:val="ListParagraph"/>
+        <w:numPr>
+          <w:ilvl w:val="0"/>
+          <w:numId w:val="2"/>
+        </w:numPr>
+        <w:pBdr>
+          <w:bottom w:val="single" w:sz="6" w:space="1" w:color="auto"/>
+        </w:pBdr>
+      </w:pPr>
+      <w:r>
+        <w:t>Need an admin app to enter questions</w:t>
+      </w:r>
+    </w:p>
+    <w:p>
+      <w:pPr>
+        <w:pStyle w:val="ListParagraph"/>
+        <w:numPr>
+          <w:ilvl w:val="0"/>
+          <w:numId w:val="2"/>
+        </w:numPr>
+        <w:pBdr>
+          <w:bottom w:val="single" w:sz="6" w:space="1" w:color="auto"/>
+        </w:pBdr>
+      </w:pPr>
+      <w:r>
+        <w:t xml:space="preserve">Admin app will be web app </w:t>
+      </w:r>
+      <w:r>
+        <w:t>–</w:t>
+      </w:r>
+      <w:r>
+        <w:t xml:space="preserve"> </w:t>
+      </w:r>
+      <w:r>
+        <w:t>Simple username/password login</w:t>
+      </w:r>
+      <w:r>
+        <w:t>.</w:t>
+      </w:r>
+    </w:p>
+    <w:p>
+      <w:pPr>
+        <w:pStyle w:val="ListParagraph"/>
+        <w:numPr>
+          <w:ilvl w:val="0"/>
+          <w:numId w:val="2"/>
+        </w:numPr>
+        <w:pBdr>
+          <w:bottom w:val="single" w:sz="6" w:space="1" w:color="auto"/>
+        </w:pBdr>
+      </w:pPr>
+      <w:r>
+        <w:t xml:space="preserve">Admin roles </w:t>
+      </w:r>
+      <w:r>
+        <w:t>–</w:t>
+      </w:r>
+      <w:r>
+        <w:t xml:space="preserve"> </w:t>
+      </w:r>
+      <w:r>
+        <w:t xml:space="preserve">Question Bank manager, </w:t>
+      </w:r>
+    </w:p>
+    <w:p>
+      <w:pPr>
+        <w:pStyle w:val="ListParagraph"/>
+        <w:numPr>
+          <w:ilvl w:val="0"/>
+          <w:numId w:val="2"/>
+        </w:numPr>
+        <w:pBdr>
+          <w:bottom w:val="single" w:sz="6" w:space="1" w:color="auto"/>
+        </w:pBdr>
+      </w:pPr>
+      <w:r>
+        <w:t xml:space="preserve">As an admin I would like to publish quizzes created. </w:t>
+      </w:r>
+    </w:p>
+    <w:p>
+      <w:pPr>
+        <w:pStyle w:val="ListParagraph"/>
+        <w:numPr>
+          <w:ilvl w:val="0"/>
+          <w:numId w:val="2"/>
+        </w:numPr>
+        <w:pBdr>
+          <w:bottom w:val="single" w:sz="6" w:space="1" w:color="auto"/>
+        </w:pBdr>
+      </w:pPr>
+      <w:r>
+        <w:t>After a quiz is created – Admin should be shown a summary of the quiz i.e. ability to verify correctness of the quiz.</w:t>
+      </w:r>
+      <w:bookmarkStart w:id="0" w:name="_GoBack"/>
+      <w:bookmarkEnd w:id="0"/>
+    </w:p>
+    <w:p/>
+    <w:p>
+      <w:pPr>
+        <w:pBdr>
+          <w:bottom w:val="double" w:sz="6" w:space="1" w:color="auto"/>
+        </w:pBdr>
+      </w:pPr>
+      <w:r>
+        <w:t>ADMIN</w:t>
+      </w:r>
+    </w:p>
+    <w:p>
+      <w:pPr>
+        <w:pStyle w:val="ListParagraph"/>
+        <w:numPr>
+          <w:ilvl w:val="0"/>
+          <w:numId w:val="3"/>
+        </w:numPr>
+      </w:pPr>
+      <w:r>
+        <w:t xml:space="preserve">Should be able to define whether quiz </w:t>
+      </w:r>
+      <w:r>
+        <w:t>i</w:t>
+      </w:r>
+      <w:r>
+        <w:t>s adaptive or not</w:t>
+      </w:r>
+      <w:r>
+        <w:t>.</w:t>
+      </w:r>
+    </w:p>
+    <w:p>
+      <w:pPr>
+        <w:pStyle w:val="ListParagraph"/>
+        <w:numPr>
+          <w:ilvl w:val="0"/>
+          <w:numId w:val="3"/>
+        </w:numPr>
+      </w:pPr>
+      <w:r>
+        <w:t xml:space="preserve">QuizType : Adaptive , Static </w:t>
+      </w:r>
+    </w:p>
+    <w:p>
+      <w:pPr>
+        <w:pStyle w:val="ListParagraph"/>
+        <w:numPr>
+          <w:ilvl w:val="0"/>
+          <w:numId w:val="3"/>
+        </w:numPr>
+      </w:pPr>
+      <w:r>
+        <w:rPr>
+          <w:b/>
+        </w:rPr>
+        <w:t>Adaptive</w:t>
+      </w:r>
+      <w:r>
+        <w:rPr>
+          <w:b/>
+        </w:rPr>
+        <w:t xml:space="preserve"> Test type</w:t>
+      </w:r>
+      <w:r>
+        <w:t xml:space="preserve"> -</w:t>
+      </w:r>
+      <w:r>
+        <w:t xml:space="preserve"> will be on</w:t>
+      </w:r>
+      <w:r>
+        <w:t>ly</w:t>
+      </w:r>
+      <w:r>
+        <w:t xml:space="preserve"> MCQ type questions</w:t>
+      </w:r>
+    </w:p>
+    <w:p>
+      <w:pPr>
+        <w:pStyle w:val="ListParagraph"/>
+        <w:numPr>
+          <w:ilvl w:val="0"/>
+          <w:numId w:val="3"/>
+        </w:numPr>
+      </w:pPr>
+      <w:r>
+        <w:rPr>
+          <w:b/>
+        </w:rPr>
+        <w:t>Static</w:t>
+      </w:r>
+      <w:r>
+        <w:rPr>
+          <w:b/>
+        </w:rPr>
+        <w:t xml:space="preserve"> Test Type</w:t>
+      </w:r>
+      <w:r>
+        <w:t xml:space="preserve"> -</w:t>
+      </w:r>
+      <w:r>
+        <w:t xml:space="preserve"> can have – MCQ and Fill in the blanks</w:t>
+      </w:r>
+    </w:p>
+    <w:p>
+      <w:pPr>
+        <w:pStyle w:val="ListParagraph"/>
+        <w:numPr>
+          <w:ilvl w:val="0"/>
+          <w:numId w:val="3"/>
+        </w:numPr>
+      </w:pPr>
+      <w:r>
+        <w:t xml:space="preserve">Scoring system </w:t>
+      </w:r>
+      <w:r>
+        <w:t>–</w:t>
+      </w:r>
+      <w:r>
+        <w:t xml:space="preserve"> </w:t>
+      </w:r>
+    </w:p>
+    <w:p>
+      <w:pPr>
+        <w:pStyle w:val="ListParagraph"/>
+        <w:numPr>
+          <w:ilvl w:val="1"/>
+          <w:numId w:val="3"/>
+        </w:numPr>
+      </w:pPr>
+      <w:r>
+        <w:t>Static – 5 points for every question – Same weightage for each question</w:t>
+      </w:r>
+    </w:p>
+    <w:p>
+      <w:pPr>
+        <w:pStyle w:val="ListParagraph"/>
+        <w:numPr>
+          <w:ilvl w:val="1"/>
+          <w:numId w:val="3"/>
+        </w:numPr>
+      </w:pPr>
+      <w:r>
+        <w:t xml:space="preserve">Adaptive – MCQ question </w:t>
+      </w:r>
+      <w:r>
+        <w:t>– Weightage for MCQ question</w:t>
+      </w:r>
+    </w:p>
+    <w:p>
+      <w:pPr>
+        <w:pStyle w:val="ListParagraph"/>
+        <w:numPr>
+          <w:ilvl w:val="0"/>
+          <w:numId w:val="3"/>
+        </w:numPr>
+      </w:pPr>
+      <w:r>
+        <w:lastRenderedPageBreak/>
+        <w:t xml:space="preserve">Admin will be able to add a questions and attach a weightage to it. </w:t>
       </w:r>
     </w:p>
     <w:sectPr>
-      <w:headerReference w:type="even" r:id="rId7"/>
-      <w:headerReference w:type="default" r:id="rId8"/>
-      <w:footerReference w:type="even" r:id="rId9"/>
-      <w:footerReference w:type="default" r:id="rId10"/>
-      <w:headerReference w:type="first" r:id="rId11"/>
-      <w:footerReference w:type="first" r:id="rId12"/>
+      <w:headerReference w:type="even" r:id="rId8"/>
+      <w:headerReference w:type="default" r:id="rId9"/>
+      <w:footerReference w:type="even" r:id="rId10"/>
+      <w:footerReference w:type="default" r:id="rId11"/>
+      <w:headerReference w:type="first" r:id="rId12"/>
+      <w:footerReference w:type="first" r:id="rId13"/>
       <w:pgSz w:w="12240" w:h="15840"/>
       <w:pgMar w:top="1440" w:right="1440" w:bottom="1440" w:left="1440" w:header="720" w:footer="720" w:gutter="0"/>
       <w:cols w:space="720"/>
@@ -302,8 +615,6 @@
     <w:pPr>
       <w:pStyle w:val="Header"/>
     </w:pPr>
-    <w:bookmarkStart w:id="0" w:name="_GoBack"/>
-    <w:bookmarkEnd w:id="0"/>
   </w:p>
 </w:hdr>
 </file>
@@ -498,11 +809,103 @@
       </w:pPr>
     </w:lvl>
   </w:abstractNum>
+  <w:abstractNum w:abstractNumId="2" w15:restartNumberingAfterBreak="0">
+    <w:nsid w:val="6FE6269B"/>
+    <w:multiLevelType w:val="hybridMultilevel"/>
+    <w:tmpl w:val="EF26031A"/>
+    <w:lvl w:ilvl="0" w:tplc="0409000F">
+      <w:start w:val="1"/>
+      <w:numFmt w:val="decimal"/>
+      <w:lvlText w:val="%1."/>
+      <w:lvlJc w:val="left"/>
+      <w:pPr>
+        <w:ind w:left="720" w:hanging="360"/>
+      </w:pPr>
+      <w:rPr>
+        <w:rFonts w:hint="default"/>
+      </w:rPr>
+    </w:lvl>
+    <w:lvl w:ilvl="1" w:tplc="04090019">
+      <w:start w:val="1"/>
+      <w:numFmt w:val="lowerLetter"/>
+      <w:lvlText w:val="%2."/>
+      <w:lvlJc w:val="left"/>
+      <w:pPr>
+        <w:ind w:left="1440" w:hanging="360"/>
+      </w:pPr>
+    </w:lvl>
+    <w:lvl w:ilvl="2" w:tplc="0409001B" w:tentative="1">
+      <w:start w:val="1"/>
+      <w:numFmt w:val="lowerRoman"/>
+      <w:lvlText w:val="%3."/>
+      <w:lvlJc w:val="right"/>
+      <w:pPr>
+        <w:ind w:left="2160" w:hanging="180"/>
+      </w:pPr>
+    </w:lvl>
+    <w:lvl w:ilvl="3" w:tplc="0409000F" w:tentative="1">
+      <w:start w:val="1"/>
+      <w:numFmt w:val="decimal"/>
+      <w:lvlText w:val="%4."/>
+      <w:lvlJc w:val="left"/>
+      <w:pPr>
+        <w:ind w:left="2880" w:hanging="360"/>
+      </w:pPr>
+    </w:lvl>
+    <w:lvl w:ilvl="4" w:tplc="04090019" w:tentative="1">
+      <w:start w:val="1"/>
+      <w:numFmt w:val="lowerLetter"/>
+      <w:lvlText w:val="%5."/>
+      <w:lvlJc w:val="left"/>
+      <w:pPr>
+        <w:ind w:left="3600" w:hanging="360"/>
+      </w:pPr>
+    </w:lvl>
+    <w:lvl w:ilvl="5" w:tplc="0409001B" w:tentative="1">
+      <w:start w:val="1"/>
+      <w:numFmt w:val="lowerRoman"/>
+      <w:lvlText w:val="%6."/>
+      <w:lvlJc w:val="right"/>
+      <w:pPr>
+        <w:ind w:left="4320" w:hanging="180"/>
+      </w:pPr>
+    </w:lvl>
+    <w:lvl w:ilvl="6" w:tplc="0409000F" w:tentative="1">
+      <w:start w:val="1"/>
+      <w:numFmt w:val="decimal"/>
+      <w:lvlText w:val="%7."/>
+      <w:lvlJc w:val="left"/>
+      <w:pPr>
+        <w:ind w:left="5040" w:hanging="360"/>
+      </w:pPr>
+    </w:lvl>
+    <w:lvl w:ilvl="7" w:tplc="04090019" w:tentative="1">
+      <w:start w:val="1"/>
+      <w:numFmt w:val="lowerLetter"/>
+      <w:lvlText w:val="%8."/>
+      <w:lvlJc w:val="left"/>
+      <w:pPr>
+        <w:ind w:left="5760" w:hanging="360"/>
+      </w:pPr>
+    </w:lvl>
+    <w:lvl w:ilvl="8" w:tplc="0409001B" w:tentative="1">
+      <w:start w:val="1"/>
+      <w:numFmt w:val="lowerRoman"/>
+      <w:lvlText w:val="%9."/>
+      <w:lvlJc w:val="right"/>
+      <w:pPr>
+        <w:ind w:left="6480" w:hanging="180"/>
+      </w:pPr>
+    </w:lvl>
+  </w:abstractNum>
   <w:num w:numId="1">
     <w:abstractNumId w:val="1"/>
   </w:num>
   <w:num w:numId="2">
     <w:abstractNumId w:val="0"/>
+  </w:num>
+  <w:num w:numId="3">
+    <w:abstractNumId w:val="2"/>
   </w:num>
 </w:numbering>
 </file>
@@ -1313,4 +1716,16 @@
     </a:ext>
   </a:extLst>
 </a:theme>
+</file>
+
+<file path=customXml/item1.xml><?xml version="1.0" encoding="utf-8"?>
+<b:Sources xmlns:b="http://schemas.openxmlformats.org/officeDocument/2006/bibliography" xmlns="http://schemas.openxmlformats.org/officeDocument/2006/bibliography" SelectedStyle="\APASixthEditionOfficeOnline.xsl" StyleName="APA" Version="6"/>
+</file>
+
+<file path=customXml/itemProps1.xml><?xml version="1.0" encoding="utf-8"?>
+<ds:datastoreItem xmlns:ds="http://schemas.openxmlformats.org/officeDocument/2006/customXml" ds:itemID="{3A94D81B-C6A4-4B24-BF77-7E915E35CC4A}">
+  <ds:schemaRefs>
+    <ds:schemaRef ds:uri="http://schemas.openxmlformats.org/officeDocument/2006/bibliography"/>
+  </ds:schemaRefs>
+</ds:datastoreItem>
 </file>
</xml_diff>